<commit_message>
Updated documentation from 7.10 meeting
</commit_message>
<xml_diff>
--- a/Meetings/Actions/Actions from Meeting 07.10.20.docx
+++ b/Meetings/Actions/Actions from Meeting 07.10.20.docx
@@ -1,14 +1,11 @@
 
-<file path=word/document22.xml><?xml version="1.0" encoding="utf-8"?>
-<w:document xmlns:wpc="http://schemas.microsoft.com/office/word/2010/wordprocessingCanvas" xmlns:mc="http://schemas.openxmlformats.org/markup-compatibility/2006" xmlns:o="urn:schemas-microsoft-com:office:office" xmlns:r="http://schemas.openxmlformats.org/officeDocument/2006/relationships" xmlns:m="http://schemas.openxmlformats.org/officeDocument/2006/math" xmlns:v="urn:schemas-microsoft-com:vml" xmlns:wp14="http://schemas.microsoft.com/office/word/2010/wordprocessingDrawing" xmlns:wp="http://schemas.openxmlformats.org/drawingml/2006/wordprocessingDrawing" xmlns:w10="urn:schemas-microsoft-com:office:word" xmlns:w="http://schemas.openxmlformats.org/wordprocessingml/2006/main" xmlns:w14="http://schemas.microsoft.com/office/word/2010/wordml" xmlns:w15="http://schemas.microsoft.com/office/word/2012/wordml" xmlns:wpg="http://schemas.microsoft.com/office/word/2010/wordprocessingGroup" xmlns:wpi="http://schemas.microsoft.com/office/word/2010/wordprocessingInk" xmlns:wne="http://schemas.microsoft.com/office/word/2006/wordml" xmlns:wps="http://schemas.microsoft.com/office/word/2010/wordprocessingShape" mc:Ignorable="w14 w15 wp14">
+<file path=word/document.xml><?xml version="1.0" encoding="utf-8"?>
+<w:document xmlns:wpc="http://schemas.microsoft.com/office/word/2010/wordprocessingCanvas" xmlns:cx="http://schemas.microsoft.com/office/drawing/2014/chartex" xmlns:cx1="http://schemas.microsoft.com/office/drawing/2015/9/8/chartex" xmlns:cx2="http://schemas.microsoft.com/office/drawing/2015/10/21/chartex" xmlns:cx3="http://schemas.microsoft.com/office/drawing/2016/5/9/chartex" xmlns:cx4="http://schemas.microsoft.com/office/drawing/2016/5/10/chartex" xmlns:cx5="http://schemas.microsoft.com/office/drawing/2016/5/11/chartex" xmlns:cx6="http://schemas.microsoft.com/office/drawing/2016/5/12/chartex" xmlns:cx7="http://schemas.microsoft.com/office/drawing/2016/5/13/chartex" xmlns:cx8="http://schemas.microsoft.com/office/drawing/2016/5/14/chartex" xmlns:mc="http://schemas.openxmlformats.org/markup-compatibility/2006" xmlns:aink="http://schemas.microsoft.com/office/drawing/2016/ink" xmlns:am3d="http://schemas.microsoft.com/office/drawing/2017/model3d" xmlns:o="urn:schemas-microsoft-com:office:office" xmlns:r="http://schemas.openxmlformats.org/officeDocument/2006/relationships" xmlns:m="http://schemas.openxmlformats.org/officeDocument/2006/math" xmlns:v="urn:schemas-microsoft-com:vml" xmlns:wp14="http://schemas.microsoft.com/office/word/2010/wordprocessingDrawing" xmlns:wp="http://schemas.openxmlformats.org/drawingml/2006/wordprocessingDrawing" xmlns:w10="urn:schemas-microsoft-com:office:word" xmlns:w="http://schemas.openxmlformats.org/wordprocessingml/2006/main" xmlns:w14="http://schemas.microsoft.com/office/word/2010/wordml" xmlns:w15="http://schemas.microsoft.com/office/word/2012/wordml" xmlns:w16cex="http://schemas.microsoft.com/office/word/2018/wordml/cex" xmlns:w16cid="http://schemas.microsoft.com/office/word/2016/wordml/cid" xmlns:w16="http://schemas.microsoft.com/office/word/2018/wordml" xmlns:w16se="http://schemas.microsoft.com/office/word/2015/wordml/symex" xmlns:wpg="http://schemas.microsoft.com/office/word/2010/wordprocessingGroup" xmlns:wpi="http://schemas.microsoft.com/office/word/2010/wordprocessingInk" xmlns:wne="http://schemas.microsoft.com/office/word/2006/wordml" xmlns:wps="http://schemas.microsoft.com/office/word/2010/wordprocessingShape" mc:Ignorable="w14 w15 w16se w16cid w16 w16cex wp14">
   <w:body>
-    <w:p xmlns:wp14="http://schemas.microsoft.com/office/word/2010/wordml" wp14:textId="441EEC74">
-      <w:bookmarkStart w:name="_GoBack" w:id="0"/>
-      <w:bookmarkEnd w:id="0"/>
-      <w:r>
-        <w:rPr>
-          <w:rFonts w:ascii="Calibri" w:hAnsi="Calibri" w:eastAsia="Calibri" w:cs="Calibri"/>
-          <w:noProof w:val="0"/>
+    <w:p>
+      <w:r>
+        <w:rPr>
+          <w:rFonts w:ascii="Calibri" w:eastAsia="Calibri" w:hAnsi="Calibri" w:cs="Calibri"/>
           <w:sz w:val="28"/>
           <w:szCs w:val="28"/>
           <w:lang w:val="en-US"/>
@@ -17,28 +14,166 @@
       </w:r>
       <w:r>
         <w:rPr>
-          <w:rFonts w:ascii="Calibri" w:hAnsi="Calibri" w:eastAsia="Calibri" w:cs="Calibri"/>
-          <w:noProof w:val="0"/>
+          <w:rFonts w:ascii="Calibri" w:eastAsia="Calibri" w:hAnsi="Calibri" w:cs="Calibri"/>
           <w:sz w:val="28"/>
           <w:szCs w:val="28"/>
-          <w:lang w:val="en-GB"/>
         </w:rPr>
         <w:t xml:space="preserve"> </w:t>
       </w:r>
     </w:p>
-    <w:p xmlns:wp14="http://schemas.microsoft.com/office/word/2010/wordml" wp14:textId="0CAB795A">
-      <w:r>
-        <w:rPr>
-          <w:rFonts w:ascii="Times New Roman" w:hAnsi="Times New Roman" w:eastAsia="Times New Roman" w:cs="Times New Roman"/>
-          <w:noProof w:val="0"/>
+    <w:p>
+      <w:r>
+        <w:rPr>
+          <w:rFonts w:ascii="Times New Roman" w:eastAsia="Times New Roman" w:hAnsi="Times New Roman" w:cs="Times New Roman"/>
           <w:sz w:val="18"/>
           <w:szCs w:val="18"/>
-          <w:lang w:val="en-GB"/>
         </w:rPr>
         <w:t xml:space="preserve"> </w:t>
       </w:r>
     </w:p>
-    <w:p xmlns:wp14="http://schemas.microsoft.com/office/word/2010/wordml" wp14:textId="6C18D44C">
+    <w:p>
+      <w:pPr>
+        <w:pStyle w:val="ListParagraph"/>
+        <w:numPr>
+          <w:ilvl w:val="0"/>
+          <w:numId w:val="2"/>
+        </w:numPr>
+        <w:rPr>
+          <w:rFonts w:eastAsiaTheme="minorEastAsia"/>
+        </w:rPr>
+      </w:pPr>
+      <w:r>
+        <w:rPr>
+          <w:rFonts w:ascii="Calibri" w:eastAsia="Calibri" w:hAnsi="Calibri" w:cs="Calibri"/>
+          <w:lang w:val="en-US"/>
+        </w:rPr>
+        <w:t xml:space="preserve">Discussed Assessment 1 results </w:t>
+      </w:r>
+    </w:p>
+    <w:p>
+      <w:pPr>
+        <w:pStyle w:val="ListParagraph"/>
+        <w:numPr>
+          <w:ilvl w:val="0"/>
+          <w:numId w:val="2"/>
+        </w:numPr>
+        <w:rPr>
+          <w:rFonts w:eastAsiaTheme="minorEastAsia"/>
+        </w:rPr>
+      </w:pPr>
+      <w:r>
+        <w:rPr>
+          <w:rFonts w:ascii="Calibri" w:eastAsia="Calibri" w:hAnsi="Calibri" w:cs="Calibri"/>
+          <w:lang w:val="en-US"/>
+        </w:rPr>
+        <w:t>Reported on progress, IT tech reports and IT project</w:t>
+      </w:r>
+    </w:p>
+    <w:p>
+      <w:pPr>
+        <w:pStyle w:val="ListParagraph"/>
+        <w:numPr>
+          <w:ilvl w:val="0"/>
+          <w:numId w:val="2"/>
+        </w:numPr>
+        <w:rPr>
+          <w:rFonts w:eastAsiaTheme="minorEastAsia"/>
+        </w:rPr>
+      </w:pPr>
+      <w:r>
+        <w:rPr>
+          <w:rFonts w:ascii="Calibri" w:eastAsia="Calibri" w:hAnsi="Calibri" w:cs="Calibri"/>
+          <w:lang w:val="en-US"/>
+        </w:rPr>
+        <w:t>IT work interview confirmed Saturday morning 10.10.20 at 10am Melbourne time</w:t>
+      </w:r>
+    </w:p>
+    <w:p>
+      <w:r>
+        <w:rPr>
+          <w:rFonts w:ascii="Calibri" w:eastAsia="Calibri" w:hAnsi="Calibri" w:cs="Calibri"/>
+          <w:sz w:val="24"/>
+          <w:szCs w:val="24"/>
+          <w:lang w:val="en-US"/>
+        </w:rPr>
+        <w:t xml:space="preserve"> </w:t>
+      </w:r>
+    </w:p>
+    <w:p>
+      <w:r>
+        <w:rPr>
+          <w:rFonts w:ascii="Calibri" w:eastAsia="Calibri" w:hAnsi="Calibri" w:cs="Calibri"/>
+          <w:sz w:val="24"/>
+          <w:szCs w:val="24"/>
+        </w:rPr>
+        <w:t>Tasks before next meeting</w:t>
+      </w:r>
+    </w:p>
+    <w:p>
+      <w:pPr>
+        <w:pStyle w:val="ListParagraph"/>
+        <w:numPr>
+          <w:ilvl w:val="0"/>
+          <w:numId w:val="2"/>
+        </w:numPr>
+        <w:rPr>
+          <w:rFonts w:eastAsiaTheme="minorEastAsia"/>
+        </w:rPr>
+      </w:pPr>
+      <w:r>
+        <w:rPr>
+          <w:rFonts w:ascii="Calibri" w:eastAsia="Calibri" w:hAnsi="Calibri" w:cs="Calibri"/>
+        </w:rPr>
+        <w:t>Analyse burning glass data for team collaboration next meeting.</w:t>
+      </w:r>
+    </w:p>
+    <w:p>
+      <w:pPr>
+        <w:pStyle w:val="ListParagraph"/>
+        <w:numPr>
+          <w:ilvl w:val="0"/>
+          <w:numId w:val="2"/>
+        </w:numPr>
+        <w:rPr>
+          <w:rFonts w:eastAsiaTheme="minorEastAsia"/>
+        </w:rPr>
+      </w:pPr>
+      <w:r>
+        <w:rPr>
+          <w:rFonts w:ascii="Calibri" w:eastAsia="Calibri" w:hAnsi="Calibri" w:cs="Calibri"/>
+        </w:rPr>
+        <w:t>Finalise Ideal jobs</w:t>
+      </w:r>
+    </w:p>
+    <w:p>
+      <w:pPr>
+        <w:pStyle w:val="ListParagraph"/>
+        <w:numPr>
+          <w:ilvl w:val="0"/>
+          <w:numId w:val="2"/>
+        </w:numPr>
+        <w:rPr>
+          <w:rFonts w:eastAsiaTheme="minorEastAsia"/>
+        </w:rPr>
+      </w:pPr>
+      <w:r>
+        <w:rPr>
+          <w:rFonts w:ascii="Calibri" w:eastAsia="Calibri" w:hAnsi="Calibri" w:cs="Calibri"/>
+          <w:lang w:val="en-US"/>
+        </w:rPr>
+        <w:t xml:space="preserve">Update, contributions and push to </w:t>
+      </w:r>
+      <w:proofErr w:type="spellStart"/>
+      <w:r>
+        <w:rPr>
+          <w:rFonts w:ascii="Calibri" w:eastAsia="Calibri" w:hAnsi="Calibri" w:cs="Calibri"/>
+          <w:lang w:val="en-US"/>
+        </w:rPr>
+        <w:t>gitHub</w:t>
+      </w:r>
+      <w:proofErr w:type="spellEnd"/>
+    </w:p>
+    <w:p>
       <w:pPr>
         <w:pStyle w:val="ListParagraph"/>
         <w:numPr>
@@ -46,23 +181,18 @@
           <w:numId w:val="1"/>
         </w:numPr>
         <w:rPr>
-          <w:rFonts w:ascii="Calibri" w:hAnsi="Calibri" w:eastAsia="Calibri" w:cs="Calibri" w:asciiTheme="minorAscii" w:hAnsiTheme="minorAscii" w:eastAsiaTheme="minorAscii" w:cstheme="minorAscii"/>
-          <w:sz w:val="22"/>
-          <w:szCs w:val="22"/>
-        </w:rPr>
-      </w:pPr>
-      <w:r>
-        <w:rPr>
-          <w:rFonts w:ascii="Calibri" w:hAnsi="Calibri" w:eastAsia="Calibri" w:cs="Calibri"/>
-          <w:noProof w:val="0"/>
-          <w:sz w:val="22"/>
-          <w:szCs w:val="22"/>
+          <w:rFonts w:eastAsiaTheme="minorEastAsia"/>
+        </w:rPr>
+      </w:pPr>
+      <w:r>
+        <w:rPr>
+          <w:rFonts w:ascii="Calibri" w:eastAsia="Calibri" w:hAnsi="Calibri" w:cs="Calibri"/>
           <w:lang w:val="en-US"/>
         </w:rPr>
-        <w:t xml:space="preserve">Discussed Assessment 1 results </w:t>
+        <w:t>Chose next meeting day as Wednesday 14.10.20 at 19:30 Melbourne Time</w:t>
       </w:r>
     </w:p>
-    <w:p xmlns:wp14="http://schemas.microsoft.com/office/word/2010/wordml" wp14:textId="511E96E0">
+    <w:p>
       <w:pPr>
         <w:pStyle w:val="ListParagraph"/>
         <w:numPr>
@@ -70,197 +200,59 @@
           <w:numId w:val="1"/>
         </w:numPr>
         <w:rPr>
-          <w:rFonts w:ascii="Calibri" w:hAnsi="Calibri" w:eastAsia="Calibri" w:cs="Calibri" w:asciiTheme="minorAscii" w:hAnsiTheme="minorAscii" w:eastAsiaTheme="minorAscii" w:cstheme="minorAscii"/>
-          <w:sz w:val="22"/>
-          <w:szCs w:val="22"/>
-        </w:rPr>
-      </w:pPr>
-      <w:r>
-        <w:rPr>
-          <w:rFonts w:ascii="Calibri" w:hAnsi="Calibri" w:eastAsia="Calibri" w:cs="Calibri"/>
-          <w:noProof w:val="0"/>
-          <w:sz w:val="22"/>
-          <w:szCs w:val="22"/>
+          <w:rFonts w:ascii="Calibri" w:eastAsia="Calibri" w:hAnsi="Calibri" w:cs="Calibri"/>
+          <w:lang w:val="en-AU"/>
+        </w:rPr>
+      </w:pPr>
+      <w:r>
+        <w:rPr>
+          <w:rFonts w:ascii="Calibri" w:eastAsia="Calibri" w:hAnsi="Calibri" w:cs="Calibri"/>
           <w:lang w:val="en-US"/>
         </w:rPr>
-        <w:t>Reported on progress, IT tech reports and IT project</w:t>
+        <w:t>Chose next meeting Chair as</w:t>
+      </w:r>
+      <w:r>
+        <w:rPr>
+          <w:rFonts w:ascii="Calibri" w:eastAsia="Calibri" w:hAnsi="Calibri" w:cs="Calibri"/>
+          <w:lang w:val="en-US"/>
+        </w:rPr>
+        <w:t xml:space="preserve"> </w:t>
+      </w:r>
+      <w:r>
+        <w:rPr>
+          <w:rFonts w:ascii="Calibri" w:eastAsia="Calibri" w:hAnsi="Calibri" w:cs="Calibri"/>
+          <w:lang w:val="en-AU"/>
+        </w:rPr>
+        <w:t>Adam </w:t>
+      </w:r>
+      <w:proofErr w:type="spellStart"/>
+      <w:r>
+        <w:rPr>
+          <w:rFonts w:ascii="Calibri" w:eastAsia="Calibri" w:hAnsi="Calibri" w:cs="Calibri"/>
+          <w:lang w:val="en-AU"/>
+        </w:rPr>
+        <w:t>Mutimer</w:t>
+      </w:r>
+      <w:proofErr w:type="spellEnd"/>
+      <w:r>
+        <w:rPr>
+          <w:rFonts w:ascii="Calibri" w:eastAsia="Calibri" w:hAnsi="Calibri" w:cs="Calibri"/>
+          <w:lang w:val="en-AU"/>
+        </w:rPr>
+        <w:t> </w:t>
       </w:r>
     </w:p>
-    <w:p xmlns:wp14="http://schemas.microsoft.com/office/word/2010/wordml" wp14:textId="260AC180">
+    <w:p>
       <w:pPr>
         <w:pStyle w:val="ListParagraph"/>
-        <w:numPr>
-          <w:ilvl w:val="0"/>
-          <w:numId w:val="1"/>
-        </w:numPr>
-        <w:rPr>
-          <w:rFonts w:ascii="Calibri" w:hAnsi="Calibri" w:eastAsia="Calibri" w:cs="Calibri" w:asciiTheme="minorAscii" w:hAnsiTheme="minorAscii" w:eastAsiaTheme="minorAscii" w:cstheme="minorAscii"/>
-          <w:sz w:val="22"/>
-          <w:szCs w:val="22"/>
-        </w:rPr>
-      </w:pPr>
-      <w:r>
-        <w:rPr>
-          <w:rFonts w:ascii="Calibri" w:hAnsi="Calibri" w:eastAsia="Calibri" w:cs="Calibri"/>
-          <w:noProof w:val="0"/>
-          <w:sz w:val="22"/>
-          <w:szCs w:val="22"/>
-          <w:lang w:val="en-US"/>
-        </w:rPr>
-        <w:t>IT work interview confirmed Saturday morning 10.10.20 at 10am Melbourne time</w:t>
-      </w:r>
+        <w:rPr>
+          <w:rFonts w:eastAsiaTheme="minorEastAsia"/>
+        </w:rPr>
+      </w:pPr>
     </w:p>
-    <w:p xmlns:wp14="http://schemas.microsoft.com/office/word/2010/wordml" wp14:textId="02F7FC98">
-      <w:r>
-        <w:rPr>
-          <w:rFonts w:ascii="Calibri" w:hAnsi="Calibri" w:eastAsia="Calibri" w:cs="Calibri"/>
-          <w:noProof w:val="0"/>
-          <w:sz w:val="24"/>
-          <w:szCs w:val="24"/>
-          <w:lang w:val="en-US"/>
-        </w:rPr>
-        <w:t xml:space="preserve"> </w:t>
-      </w:r>
-    </w:p>
-    <w:p xmlns:wp14="http://schemas.microsoft.com/office/word/2010/wordml" wp14:textId="5696A010">
-      <w:r>
-        <w:rPr>
-          <w:rFonts w:ascii="Calibri" w:hAnsi="Calibri" w:eastAsia="Calibri" w:cs="Calibri"/>
-          <w:noProof w:val="0"/>
-          <w:sz w:val="24"/>
-          <w:szCs w:val="24"/>
-          <w:lang w:val="en-GB"/>
-        </w:rPr>
-        <w:t>Tasks before next meeting</w:t>
-      </w:r>
-    </w:p>
-    <w:p xmlns:wp14="http://schemas.microsoft.com/office/word/2010/wordml" wp14:textId="52976EF4">
-      <w:pPr>
-        <w:pStyle w:val="ListParagraph"/>
-        <w:numPr>
-          <w:ilvl w:val="0"/>
-          <w:numId w:val="1"/>
-        </w:numPr>
-        <w:rPr>
-          <w:rFonts w:ascii="Calibri" w:hAnsi="Calibri" w:eastAsia="Calibri" w:cs="Calibri" w:asciiTheme="minorAscii" w:hAnsiTheme="minorAscii" w:eastAsiaTheme="minorAscii" w:cstheme="minorAscii"/>
-          <w:sz w:val="22"/>
-          <w:szCs w:val="22"/>
-        </w:rPr>
-      </w:pPr>
-      <w:r>
-        <w:rPr>
-          <w:rFonts w:ascii="Calibri" w:hAnsi="Calibri" w:eastAsia="Calibri" w:cs="Calibri"/>
-          <w:noProof w:val="0"/>
-          <w:sz w:val="22"/>
-          <w:szCs w:val="22"/>
-          <w:lang w:val="en-GB"/>
-        </w:rPr>
-        <w:t>Analyse burning glass data for team collaboration next meeting.</w:t>
-      </w:r>
-    </w:p>
-    <w:p xmlns:wp14="http://schemas.microsoft.com/office/word/2010/wordml" wp14:textId="51492391">
-      <w:pPr>
-        <w:pStyle w:val="ListParagraph"/>
-        <w:numPr>
-          <w:ilvl w:val="0"/>
-          <w:numId w:val="1"/>
-        </w:numPr>
-        <w:rPr>
-          <w:rFonts w:ascii="Calibri" w:hAnsi="Calibri" w:eastAsia="Calibri" w:cs="Calibri" w:asciiTheme="minorAscii" w:hAnsiTheme="minorAscii" w:eastAsiaTheme="minorAscii" w:cstheme="minorAscii"/>
-          <w:sz w:val="22"/>
-          <w:szCs w:val="22"/>
-        </w:rPr>
-      </w:pPr>
-      <w:r>
-        <w:rPr>
-          <w:rFonts w:ascii="Calibri" w:hAnsi="Calibri" w:eastAsia="Calibri" w:cs="Calibri"/>
-          <w:noProof w:val="0"/>
-          <w:sz w:val="22"/>
-          <w:szCs w:val="22"/>
-          <w:lang w:val="en-GB"/>
-        </w:rPr>
-        <w:t>Finalise Ideal jobs</w:t>
-      </w:r>
-    </w:p>
-    <w:p xmlns:wp14="http://schemas.microsoft.com/office/word/2010/wordml" wp14:textId="792DD0CA">
-      <w:pPr>
-        <w:pStyle w:val="ListParagraph"/>
-        <w:numPr>
-          <w:ilvl w:val="0"/>
-          <w:numId w:val="1"/>
-        </w:numPr>
-        <w:rPr>
-          <w:rFonts w:ascii="Calibri" w:hAnsi="Calibri" w:eastAsia="Calibri" w:cs="Calibri" w:asciiTheme="minorAscii" w:hAnsiTheme="minorAscii" w:eastAsiaTheme="minorAscii" w:cstheme="minorAscii"/>
-          <w:sz w:val="22"/>
-          <w:szCs w:val="22"/>
-        </w:rPr>
-      </w:pPr>
-      <w:r>
-        <w:rPr>
-          <w:rFonts w:ascii="Calibri" w:hAnsi="Calibri" w:eastAsia="Calibri" w:cs="Calibri"/>
-          <w:noProof w:val="0"/>
-          <w:sz w:val="22"/>
-          <w:szCs w:val="22"/>
-          <w:lang w:val="en-US"/>
-        </w:rPr>
-        <w:t>Update, contributions and push to gitHub</w:t>
-      </w:r>
-    </w:p>
-    <w:p xmlns:wp14="http://schemas.microsoft.com/office/word/2010/wordml" wp14:textId="407F83AC">
-      <w:pPr>
-        <w:pStyle w:val="ListParagraph"/>
-        <w:numPr>
-          <w:ilvl w:val="0"/>
-          <w:numId w:val="2"/>
-        </w:numPr>
-        <w:rPr>
-          <w:rFonts w:ascii="Calibri" w:hAnsi="Calibri" w:eastAsia="Calibri" w:cs="Calibri" w:asciiTheme="minorAscii" w:hAnsiTheme="minorAscii" w:eastAsiaTheme="minorAscii" w:cstheme="minorAscii"/>
-          <w:sz w:val="22"/>
-          <w:szCs w:val="22"/>
-        </w:rPr>
-      </w:pPr>
-      <w:r>
-        <w:rPr>
-          <w:rFonts w:ascii="Calibri" w:hAnsi="Calibri" w:eastAsia="Calibri" w:cs="Calibri"/>
-          <w:noProof w:val="0"/>
-          <w:sz w:val="22"/>
-          <w:szCs w:val="22"/>
-          <w:lang w:val="en-US"/>
-        </w:rPr>
-        <w:t>Chose next meeting day as Wednesday 14.10.20 at 19:30 Melbourne Time</w:t>
-      </w:r>
-    </w:p>
-    <w:p xmlns:wp14="http://schemas.microsoft.com/office/word/2010/wordml" wp14:textId="3C44A113">
-      <w:pPr>
-        <w:pStyle w:val="ListParagraph"/>
-        <w:numPr>
-          <w:ilvl w:val="0"/>
-          <w:numId w:val="2"/>
-        </w:numPr>
-        <w:rPr>
-          <w:rFonts w:ascii="Calibri" w:hAnsi="Calibri" w:eastAsia="Calibri" w:cs="Calibri" w:asciiTheme="minorAscii" w:hAnsiTheme="minorAscii" w:eastAsiaTheme="minorAscii" w:cstheme="minorAscii"/>
-          <w:sz w:val="22"/>
-          <w:szCs w:val="22"/>
-        </w:rPr>
-      </w:pPr>
-      <w:r>
-        <w:rPr>
-          <w:rFonts w:ascii="Calibri" w:hAnsi="Calibri" w:eastAsia="Calibri" w:cs="Calibri"/>
-          <w:noProof w:val="0"/>
-          <w:sz w:val="22"/>
-          <w:szCs w:val="22"/>
-          <w:lang w:val="en-US"/>
-        </w:rPr>
-        <w:t>Chose next meeting Chair as</w:t>
-      </w:r>
-    </w:p>
-    <w:p xmlns:wp14="http://schemas.microsoft.com/office/word/2010/wordml" wp14:textId="2F4706A0">
-      <w:pPr>
-        <w:pStyle w:val="Normal"/>
-      </w:pPr>
-    </w:p>
+    <w:p/>
     <w:sectPr>
-      <w:pgSz w:w="11906" w:h="16838" w:orient="portrait"/>
+      <w:pgSz w:w="11906" w:h="16838"/>
       <w:pgMar w:top="1440" w:right="1440" w:bottom="1440" w:left="1440" w:header="720" w:footer="720" w:gutter="0"/>
       <w:cols w:space="720"/>
       <w:docGrid w:linePitch="360"/>
@@ -270,10 +262,12 @@
 </file>
 
 <file path=word/numbering.xml><?xml version="1.0" encoding="utf-8"?>
-<w:numbering xmlns:w="http://schemas.openxmlformats.org/wordprocessingml/2006/main">
-  <w:abstractNum xmlns:w="http://schemas.openxmlformats.org/wordprocessingml/2006/main" w:abstractNumId="2">
-    <w:multiLevelType xmlns:w="http://schemas.openxmlformats.org/wordprocessingml/2006/main" w:val="hybridMultilevel"/>
-    <w:lvl xmlns:w="http://schemas.openxmlformats.org/wordprocessingml/2006/main" w:ilvl="0">
+<w:numbering xmlns:wpc="http://schemas.microsoft.com/office/word/2010/wordprocessingCanvas" xmlns:cx="http://schemas.microsoft.com/office/drawing/2014/chartex" xmlns:cx1="http://schemas.microsoft.com/office/drawing/2015/9/8/chartex" xmlns:cx2="http://schemas.microsoft.com/office/drawing/2015/10/21/chartex" xmlns:cx3="http://schemas.microsoft.com/office/drawing/2016/5/9/chartex" xmlns:cx4="http://schemas.microsoft.com/office/drawing/2016/5/10/chartex" xmlns:cx5="http://schemas.microsoft.com/office/drawing/2016/5/11/chartex" xmlns:cx6="http://schemas.microsoft.com/office/drawing/2016/5/12/chartex" xmlns:cx7="http://schemas.microsoft.com/office/drawing/2016/5/13/chartex" xmlns:cx8="http://schemas.microsoft.com/office/drawing/2016/5/14/chartex" xmlns:mc="http://schemas.openxmlformats.org/markup-compatibility/2006" xmlns:aink="http://schemas.microsoft.com/office/drawing/2016/ink" xmlns:am3d="http://schemas.microsoft.com/office/drawing/2017/model3d" xmlns:o="urn:schemas-microsoft-com:office:office" xmlns:r="http://schemas.openxmlformats.org/officeDocument/2006/relationships" xmlns:m="http://schemas.openxmlformats.org/officeDocument/2006/math" xmlns:v="urn:schemas-microsoft-com:vml" xmlns:wp14="http://schemas.microsoft.com/office/word/2010/wordprocessingDrawing" xmlns:wp="http://schemas.openxmlformats.org/drawingml/2006/wordprocessingDrawing" xmlns:w10="urn:schemas-microsoft-com:office:word" xmlns:w="http://schemas.openxmlformats.org/wordprocessingml/2006/main" xmlns:w14="http://schemas.microsoft.com/office/word/2010/wordml" xmlns:w15="http://schemas.microsoft.com/office/word/2012/wordml" xmlns:w16cex="http://schemas.microsoft.com/office/word/2018/wordml/cex" xmlns:w16cid="http://schemas.microsoft.com/office/word/2016/wordml/cid" xmlns:w16="http://schemas.microsoft.com/office/word/2018/wordml" xmlns:w16se="http://schemas.microsoft.com/office/word/2015/wordml/symex" xmlns:wpg="http://schemas.microsoft.com/office/word/2010/wordprocessingGroup" xmlns:wpi="http://schemas.microsoft.com/office/word/2010/wordprocessingInk" xmlns:wne="http://schemas.microsoft.com/office/word/2006/wordml" xmlns:wps="http://schemas.microsoft.com/office/word/2010/wordprocessingShape" mc:Ignorable="w14 w15 w16se w16cid w16 w16cex wp14">
+  <w:abstractNum w:abstractNumId="0" w15:restartNumberingAfterBreak="0">
+    <w:nsid w:val="1E8458D0"/>
+    <w:multiLevelType w:val="hybridMultilevel"/>
+    <w:tmpl w:val="FC52941C"/>
+    <w:lvl w:ilvl="0" w:tplc="908489C6">
       <w:start w:val="1"/>
       <w:numFmt w:val="bullet"/>
       <w:lvlText w:val="·"/>
@@ -282,10 +276,10 @@
         <w:ind w:left="720" w:hanging="360"/>
       </w:pPr>
       <w:rPr>
-        <w:rFonts w:hint="default" w:ascii="Symbol" w:hAnsi="Symbol"/>
-      </w:rPr>
-    </w:lvl>
-    <w:lvl xmlns:w="http://schemas.openxmlformats.org/wordprocessingml/2006/main" w:ilvl="1">
+        <w:rFonts w:ascii="Symbol" w:hAnsi="Symbol" w:hint="default"/>
+      </w:rPr>
+    </w:lvl>
+    <w:lvl w:ilvl="1" w:tplc="F58C7BDC">
       <w:start w:val="1"/>
       <w:numFmt w:val="bullet"/>
       <w:lvlText w:val="o"/>
@@ -294,10 +288,10 @@
         <w:ind w:left="1440" w:hanging="360"/>
       </w:pPr>
       <w:rPr>
-        <w:rFonts w:hint="default" w:ascii="Courier New" w:hAnsi="Courier New"/>
-      </w:rPr>
-    </w:lvl>
-    <w:lvl xmlns:w="http://schemas.openxmlformats.org/wordprocessingml/2006/main" w:ilvl="2">
+        <w:rFonts w:ascii="Courier New" w:hAnsi="Courier New" w:hint="default"/>
+      </w:rPr>
+    </w:lvl>
+    <w:lvl w:ilvl="2" w:tplc="4C129BA8">
       <w:start w:val="1"/>
       <w:numFmt w:val="bullet"/>
       <w:lvlText w:val=""/>
@@ -306,10 +300,10 @@
         <w:ind w:left="2160" w:hanging="360"/>
       </w:pPr>
       <w:rPr>
-        <w:rFonts w:hint="default" w:ascii="Wingdings" w:hAnsi="Wingdings"/>
-      </w:rPr>
-    </w:lvl>
-    <w:lvl xmlns:w="http://schemas.openxmlformats.org/wordprocessingml/2006/main" w:ilvl="3">
+        <w:rFonts w:ascii="Wingdings" w:hAnsi="Wingdings" w:hint="default"/>
+      </w:rPr>
+    </w:lvl>
+    <w:lvl w:ilvl="3" w:tplc="15AE2142">
       <w:start w:val="1"/>
       <w:numFmt w:val="bullet"/>
       <w:lvlText w:val=""/>
@@ -318,10 +312,10 @@
         <w:ind w:left="2880" w:hanging="360"/>
       </w:pPr>
       <w:rPr>
-        <w:rFonts w:hint="default" w:ascii="Symbol" w:hAnsi="Symbol"/>
-      </w:rPr>
-    </w:lvl>
-    <w:lvl xmlns:w="http://schemas.openxmlformats.org/wordprocessingml/2006/main" w:ilvl="4">
+        <w:rFonts w:ascii="Symbol" w:hAnsi="Symbol" w:hint="default"/>
+      </w:rPr>
+    </w:lvl>
+    <w:lvl w:ilvl="4" w:tplc="635E8432">
       <w:start w:val="1"/>
       <w:numFmt w:val="bullet"/>
       <w:lvlText w:val="o"/>
@@ -330,10 +324,10 @@
         <w:ind w:left="3600" w:hanging="360"/>
       </w:pPr>
       <w:rPr>
-        <w:rFonts w:hint="default" w:ascii="Courier New" w:hAnsi="Courier New"/>
-      </w:rPr>
-    </w:lvl>
-    <w:lvl xmlns:w="http://schemas.openxmlformats.org/wordprocessingml/2006/main" w:ilvl="5">
+        <w:rFonts w:ascii="Courier New" w:hAnsi="Courier New" w:hint="default"/>
+      </w:rPr>
+    </w:lvl>
+    <w:lvl w:ilvl="5" w:tplc="E63659EE">
       <w:start w:val="1"/>
       <w:numFmt w:val="bullet"/>
       <w:lvlText w:val=""/>
@@ -342,10 +336,10 @@
         <w:ind w:left="4320" w:hanging="360"/>
       </w:pPr>
       <w:rPr>
-        <w:rFonts w:hint="default" w:ascii="Wingdings" w:hAnsi="Wingdings"/>
-      </w:rPr>
-    </w:lvl>
-    <w:lvl xmlns:w="http://schemas.openxmlformats.org/wordprocessingml/2006/main" w:ilvl="6">
+        <w:rFonts w:ascii="Wingdings" w:hAnsi="Wingdings" w:hint="default"/>
+      </w:rPr>
+    </w:lvl>
+    <w:lvl w:ilvl="6" w:tplc="8A788386">
       <w:start w:val="1"/>
       <w:numFmt w:val="bullet"/>
       <w:lvlText w:val=""/>
@@ -354,10 +348,10 @@
         <w:ind w:left="5040" w:hanging="360"/>
       </w:pPr>
       <w:rPr>
-        <w:rFonts w:hint="default" w:ascii="Symbol" w:hAnsi="Symbol"/>
-      </w:rPr>
-    </w:lvl>
-    <w:lvl xmlns:w="http://schemas.openxmlformats.org/wordprocessingml/2006/main" w:ilvl="7">
+        <w:rFonts w:ascii="Symbol" w:hAnsi="Symbol" w:hint="default"/>
+      </w:rPr>
+    </w:lvl>
+    <w:lvl w:ilvl="7" w:tplc="28581CA6">
       <w:start w:val="1"/>
       <w:numFmt w:val="bullet"/>
       <w:lvlText w:val="o"/>
@@ -366,10 +360,10 @@
         <w:ind w:left="5760" w:hanging="360"/>
       </w:pPr>
       <w:rPr>
-        <w:rFonts w:hint="default" w:ascii="Courier New" w:hAnsi="Courier New"/>
-      </w:rPr>
-    </w:lvl>
-    <w:lvl xmlns:w="http://schemas.openxmlformats.org/wordprocessingml/2006/main" w:ilvl="8">
+        <w:rFonts w:ascii="Courier New" w:hAnsi="Courier New" w:hint="default"/>
+      </w:rPr>
+    </w:lvl>
+    <w:lvl w:ilvl="8" w:tplc="72605194">
       <w:start w:val="1"/>
       <w:numFmt w:val="bullet"/>
       <w:lvlText w:val=""/>
@@ -378,13 +372,15 @@
         <w:ind w:left="6480" w:hanging="360"/>
       </w:pPr>
       <w:rPr>
-        <w:rFonts w:hint="default" w:ascii="Wingdings" w:hAnsi="Wingdings"/>
+        <w:rFonts w:ascii="Wingdings" w:hAnsi="Wingdings" w:hint="default"/>
       </w:rPr>
     </w:lvl>
   </w:abstractNum>
-  <w:abstractNum xmlns:w="http://schemas.openxmlformats.org/wordprocessingml/2006/main" w:abstractNumId="1">
-    <w:multiLevelType xmlns:w="http://schemas.openxmlformats.org/wordprocessingml/2006/main" w:val="hybridMultilevel"/>
-    <w:lvl xmlns:w="http://schemas.openxmlformats.org/wordprocessingml/2006/main" w:ilvl="0">
+  <w:abstractNum w:abstractNumId="1" w15:restartNumberingAfterBreak="0">
+    <w:nsid w:val="41A342AC"/>
+    <w:multiLevelType w:val="hybridMultilevel"/>
+    <w:tmpl w:val="19309860"/>
+    <w:lvl w:ilvl="0" w:tplc="2452E1E0">
       <w:start w:val="1"/>
       <w:numFmt w:val="bullet"/>
       <w:lvlText w:val="·"/>
@@ -393,10 +389,10 @@
         <w:ind w:left="720" w:hanging="360"/>
       </w:pPr>
       <w:rPr>
-        <w:rFonts w:hint="default" w:ascii="Symbol" w:hAnsi="Symbol"/>
-      </w:rPr>
-    </w:lvl>
-    <w:lvl xmlns:w="http://schemas.openxmlformats.org/wordprocessingml/2006/main" w:ilvl="1">
+        <w:rFonts w:ascii="Symbol" w:hAnsi="Symbol" w:hint="default"/>
+      </w:rPr>
+    </w:lvl>
+    <w:lvl w:ilvl="1" w:tplc="FC90DEAA">
       <w:start w:val="1"/>
       <w:numFmt w:val="bullet"/>
       <w:lvlText w:val="o"/>
@@ -405,10 +401,10 @@
         <w:ind w:left="1440" w:hanging="360"/>
       </w:pPr>
       <w:rPr>
-        <w:rFonts w:hint="default" w:ascii="Courier New" w:hAnsi="Courier New"/>
-      </w:rPr>
-    </w:lvl>
-    <w:lvl xmlns:w="http://schemas.openxmlformats.org/wordprocessingml/2006/main" w:ilvl="2">
+        <w:rFonts w:ascii="Courier New" w:hAnsi="Courier New" w:hint="default"/>
+      </w:rPr>
+    </w:lvl>
+    <w:lvl w:ilvl="2" w:tplc="D458AFD6">
       <w:start w:val="1"/>
       <w:numFmt w:val="bullet"/>
       <w:lvlText w:val=""/>
@@ -417,10 +413,10 @@
         <w:ind w:left="2160" w:hanging="360"/>
       </w:pPr>
       <w:rPr>
-        <w:rFonts w:hint="default" w:ascii="Wingdings" w:hAnsi="Wingdings"/>
-      </w:rPr>
-    </w:lvl>
-    <w:lvl xmlns:w="http://schemas.openxmlformats.org/wordprocessingml/2006/main" w:ilvl="3">
+        <w:rFonts w:ascii="Wingdings" w:hAnsi="Wingdings" w:hint="default"/>
+      </w:rPr>
+    </w:lvl>
+    <w:lvl w:ilvl="3" w:tplc="355455AA">
       <w:start w:val="1"/>
       <w:numFmt w:val="bullet"/>
       <w:lvlText w:val=""/>
@@ -429,10 +425,10 @@
         <w:ind w:left="2880" w:hanging="360"/>
       </w:pPr>
       <w:rPr>
-        <w:rFonts w:hint="default" w:ascii="Symbol" w:hAnsi="Symbol"/>
-      </w:rPr>
-    </w:lvl>
-    <w:lvl xmlns:w="http://schemas.openxmlformats.org/wordprocessingml/2006/main" w:ilvl="4">
+        <w:rFonts w:ascii="Symbol" w:hAnsi="Symbol" w:hint="default"/>
+      </w:rPr>
+    </w:lvl>
+    <w:lvl w:ilvl="4" w:tplc="C1E647C4">
       <w:start w:val="1"/>
       <w:numFmt w:val="bullet"/>
       <w:lvlText w:val="o"/>
@@ -441,10 +437,10 @@
         <w:ind w:left="3600" w:hanging="360"/>
       </w:pPr>
       <w:rPr>
-        <w:rFonts w:hint="default" w:ascii="Courier New" w:hAnsi="Courier New"/>
-      </w:rPr>
-    </w:lvl>
-    <w:lvl xmlns:w="http://schemas.openxmlformats.org/wordprocessingml/2006/main" w:ilvl="5">
+        <w:rFonts w:ascii="Courier New" w:hAnsi="Courier New" w:hint="default"/>
+      </w:rPr>
+    </w:lvl>
+    <w:lvl w:ilvl="5" w:tplc="8E643A82">
       <w:start w:val="1"/>
       <w:numFmt w:val="bullet"/>
       <w:lvlText w:val=""/>
@@ -453,10 +449,10 @@
         <w:ind w:left="4320" w:hanging="360"/>
       </w:pPr>
       <w:rPr>
-        <w:rFonts w:hint="default" w:ascii="Wingdings" w:hAnsi="Wingdings"/>
-      </w:rPr>
-    </w:lvl>
-    <w:lvl xmlns:w="http://schemas.openxmlformats.org/wordprocessingml/2006/main" w:ilvl="6">
+        <w:rFonts w:ascii="Wingdings" w:hAnsi="Wingdings" w:hint="default"/>
+      </w:rPr>
+    </w:lvl>
+    <w:lvl w:ilvl="6" w:tplc="11FA08B8">
       <w:start w:val="1"/>
       <w:numFmt w:val="bullet"/>
       <w:lvlText w:val=""/>
@@ -465,10 +461,10 @@
         <w:ind w:left="5040" w:hanging="360"/>
       </w:pPr>
       <w:rPr>
-        <w:rFonts w:hint="default" w:ascii="Symbol" w:hAnsi="Symbol"/>
-      </w:rPr>
-    </w:lvl>
-    <w:lvl xmlns:w="http://schemas.openxmlformats.org/wordprocessingml/2006/main" w:ilvl="7">
+        <w:rFonts w:ascii="Symbol" w:hAnsi="Symbol" w:hint="default"/>
+      </w:rPr>
+    </w:lvl>
+    <w:lvl w:ilvl="7" w:tplc="CB0CFFE0">
       <w:start w:val="1"/>
       <w:numFmt w:val="bullet"/>
       <w:lvlText w:val="o"/>
@@ -477,10 +473,10 @@
         <w:ind w:left="5760" w:hanging="360"/>
       </w:pPr>
       <w:rPr>
-        <w:rFonts w:hint="default" w:ascii="Courier New" w:hAnsi="Courier New"/>
-      </w:rPr>
-    </w:lvl>
-    <w:lvl xmlns:w="http://schemas.openxmlformats.org/wordprocessingml/2006/main" w:ilvl="8">
+        <w:rFonts w:ascii="Courier New" w:hAnsi="Courier New" w:hint="default"/>
+      </w:rPr>
+    </w:lvl>
+    <w:lvl w:ilvl="8" w:tplc="F348D202">
       <w:start w:val="1"/>
       <w:numFmt w:val="bullet"/>
       <w:lvlText w:val=""/>
@@ -489,25 +485,25 @@
         <w:ind w:left="6480" w:hanging="360"/>
       </w:pPr>
       <w:rPr>
-        <w:rFonts w:hint="default" w:ascii="Wingdings" w:hAnsi="Wingdings"/>
+        <w:rFonts w:ascii="Wingdings" w:hAnsi="Wingdings" w:hint="default"/>
       </w:rPr>
     </w:lvl>
   </w:abstractNum>
-  <w:num w:numId="2">
-    <w:abstractNumId w:val="2"/>
-  </w:num>
   <w:num w:numId="1">
     <w:abstractNumId w:val="1"/>
+  </w:num>
+  <w:num w:numId="2">
+    <w:abstractNumId w:val="0"/>
   </w:num>
 </w:numbering>
 </file>
 
 <file path=word/styles.xml><?xml version="1.0" encoding="utf-8"?>
-<w:styles xmlns:wp14="http://schemas.microsoft.com/office/word/2010/wordprocessingDrawing" xmlns:mc="http://schemas.openxmlformats.org/markup-compatibility/2006" xmlns:r="http://schemas.openxmlformats.org/officeDocument/2006/relationships" xmlns:w="http://schemas.openxmlformats.org/wordprocessingml/2006/main" xmlns:w14="http://schemas.microsoft.com/office/word/2010/wordml" xmlns:w15="http://schemas.microsoft.com/office/word/2012/wordml" mc:Ignorable="w14 w15 wp14">
+<w:styles xmlns:mc="http://schemas.openxmlformats.org/markup-compatibility/2006" xmlns:r="http://schemas.openxmlformats.org/officeDocument/2006/relationships" xmlns:w="http://schemas.openxmlformats.org/wordprocessingml/2006/main" xmlns:w14="http://schemas.microsoft.com/office/word/2010/wordml" xmlns:w15="http://schemas.microsoft.com/office/word/2012/wordml" xmlns:w16cex="http://schemas.microsoft.com/office/word/2018/wordml/cex" xmlns:w16cid="http://schemas.microsoft.com/office/word/2016/wordml/cid" xmlns:w16="http://schemas.microsoft.com/office/word/2018/wordml" xmlns:w16se="http://schemas.microsoft.com/office/word/2015/wordml/symex" mc:Ignorable="w14 w15 w16se w16cid w16 w16cex">
   <w:docDefaults>
     <w:rPrDefault>
       <w:rPr>
-        <w:rFonts w:asciiTheme="minorHAnsi" w:hAnsiTheme="minorHAnsi" w:eastAsiaTheme="minorHAnsi" w:cstheme="minorBidi"/>
+        <w:rFonts w:asciiTheme="minorHAnsi" w:eastAsiaTheme="minorHAnsi" w:hAnsiTheme="minorHAnsi" w:cstheme="minorBidi"/>
         <w:sz w:val="22"/>
         <w:szCs w:val="22"/>
         <w:lang w:val="en-GB" w:eastAsia="en-US" w:bidi="ar-SA"/>
@@ -519,17 +515,17 @@
       </w:pPr>
     </w:pPrDefault>
   </w:docDefaults>
-  <w:latentStyles w:defLockedState="0" w:defUIPriority="99" w:defSemiHidden="0" w:defUnhideWhenUsed="0" w:defQFormat="0" w:count="371">
+  <w:latentStyles w:defLockedState="0" w:defUIPriority="99" w:defSemiHidden="0" w:defUnhideWhenUsed="0" w:defQFormat="0" w:count="376">
     <w:lsdException w:name="Normal" w:uiPriority="0" w:qFormat="1"/>
     <w:lsdException w:name="heading 1" w:uiPriority="9" w:qFormat="1"/>
-    <w:lsdException w:name="heading 2" w:uiPriority="9" w:semiHidden="1" w:unhideWhenUsed="1" w:qFormat="1"/>
-    <w:lsdException w:name="heading 3" w:uiPriority="9" w:semiHidden="1" w:unhideWhenUsed="1" w:qFormat="1"/>
-    <w:lsdException w:name="heading 4" w:uiPriority="9" w:semiHidden="1" w:unhideWhenUsed="1" w:qFormat="1"/>
-    <w:lsdException w:name="heading 5" w:uiPriority="9" w:semiHidden="1" w:unhideWhenUsed="1" w:qFormat="1"/>
-    <w:lsdException w:name="heading 6" w:uiPriority="9" w:semiHidden="1" w:unhideWhenUsed="1" w:qFormat="1"/>
-    <w:lsdException w:name="heading 7" w:uiPriority="9" w:semiHidden="1" w:unhideWhenUsed="1" w:qFormat="1"/>
-    <w:lsdException w:name="heading 8" w:uiPriority="9" w:semiHidden="1" w:unhideWhenUsed="1" w:qFormat="1"/>
-    <w:lsdException w:name="heading 9" w:uiPriority="9" w:semiHidden="1" w:unhideWhenUsed="1" w:qFormat="1"/>
+    <w:lsdException w:name="heading 2" w:semiHidden="1" w:uiPriority="9" w:unhideWhenUsed="1" w:qFormat="1"/>
+    <w:lsdException w:name="heading 3" w:semiHidden="1" w:uiPriority="9" w:unhideWhenUsed="1" w:qFormat="1"/>
+    <w:lsdException w:name="heading 4" w:semiHidden="1" w:uiPriority="9" w:unhideWhenUsed="1" w:qFormat="1"/>
+    <w:lsdException w:name="heading 5" w:semiHidden="1" w:uiPriority="9" w:unhideWhenUsed="1" w:qFormat="1"/>
+    <w:lsdException w:name="heading 6" w:semiHidden="1" w:uiPriority="9" w:unhideWhenUsed="1" w:qFormat="1"/>
+    <w:lsdException w:name="heading 7" w:semiHidden="1" w:uiPriority="9" w:unhideWhenUsed="1" w:qFormat="1"/>
+    <w:lsdException w:name="heading 8" w:semiHidden="1" w:uiPriority="9" w:unhideWhenUsed="1" w:qFormat="1"/>
+    <w:lsdException w:name="heading 9" w:semiHidden="1" w:uiPriority="9" w:unhideWhenUsed="1" w:qFormat="1"/>
     <w:lsdException w:name="index 1" w:semiHidden="1" w:unhideWhenUsed="1"/>
     <w:lsdException w:name="index 2" w:semiHidden="1" w:unhideWhenUsed="1"/>
     <w:lsdException w:name="index 3" w:semiHidden="1" w:unhideWhenUsed="1"/>
@@ -539,22 +535,22 @@
     <w:lsdException w:name="index 7" w:semiHidden="1" w:unhideWhenUsed="1"/>
     <w:lsdException w:name="index 8" w:semiHidden="1" w:unhideWhenUsed="1"/>
     <w:lsdException w:name="index 9" w:semiHidden="1" w:unhideWhenUsed="1"/>
-    <w:lsdException w:name="toc 1" w:uiPriority="39" w:semiHidden="1" w:unhideWhenUsed="1"/>
-    <w:lsdException w:name="toc 2" w:uiPriority="39" w:semiHidden="1" w:unhideWhenUsed="1"/>
-    <w:lsdException w:name="toc 3" w:uiPriority="39" w:semiHidden="1" w:unhideWhenUsed="1"/>
-    <w:lsdException w:name="toc 4" w:uiPriority="39" w:semiHidden="1" w:unhideWhenUsed="1"/>
-    <w:lsdException w:name="toc 5" w:uiPriority="39" w:semiHidden="1" w:unhideWhenUsed="1"/>
-    <w:lsdException w:name="toc 6" w:uiPriority="39" w:semiHidden="1" w:unhideWhenUsed="1"/>
-    <w:lsdException w:name="toc 7" w:uiPriority="39" w:semiHidden="1" w:unhideWhenUsed="1"/>
-    <w:lsdException w:name="toc 8" w:uiPriority="39" w:semiHidden="1" w:unhideWhenUsed="1"/>
-    <w:lsdException w:name="toc 9" w:uiPriority="39" w:semiHidden="1" w:unhideWhenUsed="1"/>
+    <w:lsdException w:name="toc 1" w:semiHidden="1" w:uiPriority="39" w:unhideWhenUsed="1"/>
+    <w:lsdException w:name="toc 2" w:semiHidden="1" w:uiPriority="39" w:unhideWhenUsed="1"/>
+    <w:lsdException w:name="toc 3" w:semiHidden="1" w:uiPriority="39" w:unhideWhenUsed="1"/>
+    <w:lsdException w:name="toc 4" w:semiHidden="1" w:uiPriority="39" w:unhideWhenUsed="1"/>
+    <w:lsdException w:name="toc 5" w:semiHidden="1" w:uiPriority="39" w:unhideWhenUsed="1"/>
+    <w:lsdException w:name="toc 6" w:semiHidden="1" w:uiPriority="39" w:unhideWhenUsed="1"/>
+    <w:lsdException w:name="toc 7" w:semiHidden="1" w:uiPriority="39" w:unhideWhenUsed="1"/>
+    <w:lsdException w:name="toc 8" w:semiHidden="1" w:uiPriority="39" w:unhideWhenUsed="1"/>
+    <w:lsdException w:name="toc 9" w:semiHidden="1" w:uiPriority="39" w:unhideWhenUsed="1"/>
     <w:lsdException w:name="Normal Indent" w:semiHidden="1" w:unhideWhenUsed="1"/>
     <w:lsdException w:name="footnote text" w:semiHidden="1" w:unhideWhenUsed="1"/>
     <w:lsdException w:name="annotation text" w:semiHidden="1" w:unhideWhenUsed="1"/>
     <w:lsdException w:name="header" w:semiHidden="1" w:unhideWhenUsed="1"/>
     <w:lsdException w:name="footer" w:semiHidden="1" w:unhideWhenUsed="1"/>
     <w:lsdException w:name="index heading" w:semiHidden="1" w:unhideWhenUsed="1"/>
-    <w:lsdException w:name="caption" w:uiPriority="35" w:semiHidden="1" w:unhideWhenUsed="1" w:qFormat="1"/>
+    <w:lsdException w:name="caption" w:semiHidden="1" w:uiPriority="35" w:unhideWhenUsed="1" w:qFormat="1"/>
     <w:lsdException w:name="table of figures" w:semiHidden="1" w:unhideWhenUsed="1"/>
     <w:lsdException w:name="envelope address" w:semiHidden="1" w:unhideWhenUsed="1"/>
     <w:lsdException w:name="envelope return" w:semiHidden="1" w:unhideWhenUsed="1"/>
@@ -585,7 +581,7 @@
     <w:lsdException w:name="Title" w:uiPriority="10" w:qFormat="1"/>
     <w:lsdException w:name="Closing" w:semiHidden="1" w:unhideWhenUsed="1"/>
     <w:lsdException w:name="Signature" w:semiHidden="1" w:unhideWhenUsed="1"/>
-    <w:lsdException w:name="Default Paragraph Font" w:uiPriority="1" w:semiHidden="1" w:unhideWhenUsed="1"/>
+    <w:lsdException w:name="Default Paragraph Font" w:semiHidden="1" w:uiPriority="1" w:unhideWhenUsed="1"/>
     <w:lsdException w:name="Body Text" w:semiHidden="1" w:unhideWhenUsed="1"/>
     <w:lsdException w:name="Body Text Indent" w:semiHidden="1" w:unhideWhenUsed="1"/>
     <w:lsdException w:name="List Continue" w:semiHidden="1" w:unhideWhenUsed="1"/>
@@ -625,7 +621,6 @@
     <w:lsdException w:name="HTML Sample" w:semiHidden="1" w:unhideWhenUsed="1"/>
     <w:lsdException w:name="HTML Typewriter" w:semiHidden="1" w:unhideWhenUsed="1"/>
     <w:lsdException w:name="HTML Variable" w:semiHidden="1" w:unhideWhenUsed="1"/>
-    <w:lsdException w:name="Normal Table" w:semiHidden="1" w:unhideWhenUsed="1"/>
     <w:lsdException w:name="annotation subject" w:semiHidden="1" w:unhideWhenUsed="1"/>
     <w:lsdException w:name="No List" w:semiHidden="1" w:unhideWhenUsed="1"/>
     <w:lsdException w:name="Outline List 1" w:semiHidden="1" w:unhideWhenUsed="1"/>
@@ -668,11 +663,8 @@
     <w:lsdException w:name="Table Contemporary" w:semiHidden="1" w:unhideWhenUsed="1"/>
     <w:lsdException w:name="Table Elegant" w:semiHidden="1" w:unhideWhenUsed="1"/>
     <w:lsdException w:name="Table Professional" w:semiHidden="1" w:unhideWhenUsed="1"/>
-    <w:lsdException w:name="Table Subtle 1" w:semiHidden="1" w:unhideWhenUsed="1"/>
     <w:lsdException w:name="Table Subtle 2" w:semiHidden="1" w:unhideWhenUsed="1"/>
     <w:lsdException w:name="Table Web 1" w:semiHidden="1" w:unhideWhenUsed="1"/>
-    <w:lsdException w:name="Table Web 2" w:semiHidden="1" w:unhideWhenUsed="1"/>
-    <w:lsdException w:name="Table Web 3" w:semiHidden="1" w:unhideWhenUsed="1"/>
     <w:lsdException w:name="Balloon Text" w:semiHidden="1" w:unhideWhenUsed="1"/>
     <w:lsdException w:name="Table Grid" w:uiPriority="39"/>
     <w:lsdException w:name="Table Theme" w:semiHidden="1" w:unhideWhenUsed="1"/>
@@ -785,8 +777,8 @@
     <w:lsdException w:name="Subtle Reference" w:uiPriority="31" w:qFormat="1"/>
     <w:lsdException w:name="Intense Reference" w:uiPriority="32" w:qFormat="1"/>
     <w:lsdException w:name="Book Title" w:uiPriority="33" w:qFormat="1"/>
-    <w:lsdException w:name="Bibliography" w:uiPriority="37" w:semiHidden="1" w:unhideWhenUsed="1"/>
-    <w:lsdException w:name="TOC Heading" w:uiPriority="39" w:semiHidden="1" w:unhideWhenUsed="1" w:qFormat="1"/>
+    <w:lsdException w:name="Bibliography" w:semiHidden="1" w:uiPriority="37" w:unhideWhenUsed="1"/>
+    <w:lsdException w:name="TOC Heading" w:semiHidden="1" w:uiPriority="39" w:unhideWhenUsed="1" w:qFormat="1"/>
     <w:lsdException w:name="Plain Table 1" w:uiPriority="41"/>
     <w:lsdException w:name="Plain Table 2" w:uiPriority="42"/>
     <w:lsdException w:name="Plain Table 3" w:uiPriority="43"/>
@@ -891,18 +883,22 @@
     <w:lsdException w:name="List Table 5 Dark Accent 6" w:uiPriority="50"/>
     <w:lsdException w:name="List Table 6 Colorful Accent 6" w:uiPriority="51"/>
     <w:lsdException w:name="List Table 7 Colorful Accent 6" w:uiPriority="52"/>
+    <w:lsdException w:name="Mention" w:semiHidden="1" w:unhideWhenUsed="1"/>
+    <w:lsdException w:name="Smart Hyperlink" w:semiHidden="1" w:unhideWhenUsed="1"/>
+    <w:lsdException w:name="Hashtag" w:semiHidden="1" w:unhideWhenUsed="1"/>
+    <w:lsdException w:name="Unresolved Mention" w:semiHidden="1" w:unhideWhenUsed="1"/>
+    <w:lsdException w:name="Smart Link" w:semiHidden="1" w:unhideWhenUsed="1"/>
   </w:latentStyles>
-  <w:style w:type="paragraph" w:styleId="Normal" w:default="1">
+  <w:style w:type="paragraph" w:default="1" w:styleId="Normal">
     <w:name w:val="Normal"/>
     <w:qFormat/>
   </w:style>
-  <w:style w:type="character" w:styleId="DefaultParagraphFont" w:default="1">
+  <w:style w:type="character" w:default="1" w:styleId="DefaultParagraphFont">
     <w:name w:val="Default Paragraph Font"/>
     <w:uiPriority w:val="1"/>
-    <w:semiHidden/>
     <w:unhideWhenUsed/>
   </w:style>
-  <w:style w:type="table" w:styleId="TableNormal" w:default="1">
+  <w:style w:type="table" w:default="1" w:styleId="TableNormal">
     <w:name w:val="Normal Table"/>
     <w:uiPriority w:val="99"/>
     <w:semiHidden/>
@@ -917,20 +913,20 @@
       </w:tblCellMar>
     </w:tblPr>
   </w:style>
-  <w:style w:type="numbering" w:styleId="NoList" w:default="1">
+  <w:style w:type="numbering" w:default="1" w:styleId="NoList">
     <w:name w:val="No List"/>
     <w:uiPriority w:val="99"/>
     <w:semiHidden/>
     <w:unhideWhenUsed/>
   </w:style>
-  <w:style xmlns:w14="http://schemas.microsoft.com/office/word/2010/wordml" xmlns:mc="http://schemas.openxmlformats.org/markup-compatibility/2006" xmlns:w="http://schemas.openxmlformats.org/wordprocessingml/2006/main" w:type="paragraph" w:styleId="ListParagraph" mc:Ignorable="w14">
-    <w:name xmlns:w="http://schemas.openxmlformats.org/wordprocessingml/2006/main" w:val="List Paragraph"/>
-    <w:basedOn xmlns:w="http://schemas.openxmlformats.org/wordprocessingml/2006/main" w:val="Normal"/>
-    <w:uiPriority xmlns:w="http://schemas.openxmlformats.org/wordprocessingml/2006/main" w:val="34"/>
-    <w:qFormat xmlns:w="http://schemas.openxmlformats.org/wordprocessingml/2006/main"/>
-    <w:pPr xmlns:w="http://schemas.openxmlformats.org/wordprocessingml/2006/main">
-      <w:ind xmlns:w="http://schemas.openxmlformats.org/wordprocessingml/2006/main" w:left="720"/>
-      <w:contextualSpacing xmlns:w="http://schemas.openxmlformats.org/wordprocessingml/2006/main"/>
+  <w:style w:type="paragraph" w:styleId="ListParagraph">
+    <w:name w:val="List Paragraph"/>
+    <w:basedOn w:val="Normal"/>
+    <w:uiPriority w:val="34"/>
+    <w:qFormat/>
+    <w:pPr>
+      <w:ind w:left="720"/>
+      <w:contextualSpacing/>
     </w:pPr>
   </w:style>
 </w:styles>
@@ -1376,6 +1372,12 @@
 </file>
 
 <file path=customXml/item2.xml><?xml version="1.0" encoding="utf-8"?>
+<p:properties xmlns:p="http://schemas.microsoft.com/office/2006/metadata/properties" xmlns:xsi="http://www.w3.org/2001/XMLSchema-instance" xmlns:pc="http://schemas.microsoft.com/office/infopath/2007/PartnerControls">
+  <documentManagement/>
+</p:properties>
+</file>
+
+<file path=customXml/item3.xml><?xml version="1.0" encoding="utf-8"?>
 <?mso-contentType ?>
 <FormTemplates xmlns="http://schemas.microsoft.com/sharepoint/v3/contenttype/forms">
   <Display>DocumentLibraryForm</Display>
@@ -1384,20 +1386,37 @@
 </FormTemplates>
 </file>
 
-<file path=customXml/item3.xml><?xml version="1.0" encoding="utf-8"?>
-<p:properties xmlns:p="http://schemas.microsoft.com/office/2006/metadata/properties" xmlns:xsi="http://www.w3.org/2001/XMLSchema-instance" xmlns:pc="http://schemas.microsoft.com/office/infopath/2007/PartnerControls">
-  <documentManagement/>
-</p:properties>
-</file>
-
 <file path=customXml/itemProps1.xml><?xml version="1.0" encoding="utf-8"?>
-<ds:datastoreItem xmlns:ds="http://schemas.openxmlformats.org/officeDocument/2006/customXml" ds:itemID="{FE4B6133-FA6C-41D0-85F7-BDF9D1E47D17}"/>
+<ds:datastoreItem xmlns:ds="http://schemas.openxmlformats.org/officeDocument/2006/customXml" ds:itemID="{FE4B6133-FA6C-41D0-85F7-BDF9D1E47D17}">
+  <ds:schemaRefs>
+    <ds:schemaRef ds:uri="http://schemas.microsoft.com/office/2006/metadata/contentType"/>
+    <ds:schemaRef ds:uri="http://schemas.microsoft.com/office/2006/metadata/properties/metaAttributes"/>
+    <ds:schemaRef ds:uri="http://www.w3.org/2001/XMLSchema"/>
+    <ds:schemaRef ds:uri="http://schemas.microsoft.com/office/2006/metadata/properties"/>
+    <ds:schemaRef ds:uri="e9d81c5b-9174-487f-9c97-32e1760a833a"/>
+    <ds:schemaRef ds:uri="http://schemas.microsoft.com/office/2006/documentManagement/types"/>
+    <ds:schemaRef ds:uri="http://schemas.microsoft.com/office/infopath/2007/PartnerControls"/>
+    <ds:schemaRef ds:uri="http://schemas.openxmlformats.org/package/2006/metadata/core-properties"/>
+    <ds:schemaRef ds:uri="http://purl.org/dc/elements/1.1/"/>
+    <ds:schemaRef ds:uri="http://purl.org/dc/terms/"/>
+    <ds:schemaRef ds:uri="http://schemas.microsoft.com/internal/obd"/>
+  </ds:schemaRefs>
+</ds:datastoreItem>
 </file>
 
 <file path=customXml/itemProps2.xml><?xml version="1.0" encoding="utf-8"?>
-<ds:datastoreItem xmlns:ds="http://schemas.openxmlformats.org/officeDocument/2006/customXml" ds:itemID="{F729CBE9-BBC3-4DD6-B202-78EA14E2CBBA}"/>
+<ds:datastoreItem xmlns:ds="http://schemas.openxmlformats.org/officeDocument/2006/customXml" ds:itemID="{33B493CB-8FAC-4FD7-90AA-EF07337C0DD6}">
+  <ds:schemaRefs>
+    <ds:schemaRef ds:uri="http://schemas.microsoft.com/office/2006/metadata/properties"/>
+    <ds:schemaRef ds:uri="http://schemas.microsoft.com/office/infopath/2007/PartnerControls"/>
+  </ds:schemaRefs>
+</ds:datastoreItem>
 </file>
 
 <file path=customXml/itemProps3.xml><?xml version="1.0" encoding="utf-8"?>
-<ds:datastoreItem xmlns:ds="http://schemas.openxmlformats.org/officeDocument/2006/customXml" ds:itemID="{33B493CB-8FAC-4FD7-90AA-EF07337C0DD6}"/>
+<ds:datastoreItem xmlns:ds="http://schemas.openxmlformats.org/officeDocument/2006/customXml" ds:itemID="{F729CBE9-BBC3-4DD6-B202-78EA14E2CBBA}">
+  <ds:schemaRefs>
+    <ds:schemaRef ds:uri="http://schemas.microsoft.com/sharepoint/v3/contenttype/forms"/>
+  </ds:schemaRefs>
+</ds:datastoreItem>
 </file>
</xml_diff>